<commit_message>
clean up the code
</commit_message>
<xml_diff>
--- a/ML Roadmap.docx
+++ b/ML Roadmap.docx
@@ -13,8 +13,6 @@
         <w:pStyle w:val="Title"/>
         <w:jc w:val="center"/>
       </w:pPr>
-      <w:bookmarkStart w:id="0" w:name="_GoBack"/>
-      <w:bookmarkEnd w:id="0"/>
       <w:r>
         <w:t>Machine Learning</w:t>
       </w:r>
@@ -200,25 +198,7 @@
           <w:sz w:val="28"/>
           <w:szCs w:val="28"/>
         </w:rPr>
-        <w:t xml:space="preserve"> into a </w:t>
-      </w:r>
-      <w:proofErr w:type="spellStart"/>
-      <w:r>
-        <w:rPr>
-          <w:rFonts w:ascii="Calibri" w:hAnsi="Calibri" w:cs="Calibri"/>
-          <w:sz w:val="28"/>
-          <w:szCs w:val="28"/>
-        </w:rPr>
-        <w:t>DataFrame</w:t>
-      </w:r>
-      <w:proofErr w:type="spellEnd"/>
-      <w:r>
-        <w:rPr>
-          <w:rFonts w:ascii="Calibri" w:hAnsi="Calibri" w:cs="Calibri"/>
-          <w:sz w:val="28"/>
-          <w:szCs w:val="28"/>
-        </w:rPr>
-        <w:t xml:space="preserve"> and confirm its shape and column names.</w:t>
+        <w:t xml:space="preserve"> into a DataFrame and confirm its shape and column names.</w:t>
       </w:r>
     </w:p>
     <w:p>
@@ -274,7 +254,6 @@
         </w:rPr>
         <w:t xml:space="preserve">Run </w:t>
       </w:r>
-      <w:proofErr w:type="gramStart"/>
       <w:r>
         <w:rPr>
           <w:rStyle w:val="HTMLCode"/>
@@ -282,17 +261,7 @@
           <w:sz w:val="28"/>
           <w:szCs w:val="28"/>
         </w:rPr>
-        <w:t>df.info(</w:t>
-      </w:r>
-      <w:proofErr w:type="gramEnd"/>
-      <w:r>
-        <w:rPr>
-          <w:rStyle w:val="HTMLCode"/>
-          <w:rFonts w:ascii="Calibri" w:eastAsiaTheme="majorEastAsia" w:hAnsi="Calibri" w:cs="Calibri"/>
-          <w:sz w:val="28"/>
-          <w:szCs w:val="28"/>
-        </w:rPr>
-        <w:t>)</w:t>
+        <w:t>df.info()</w:t>
       </w:r>
       <w:r>
         <w:rPr>
@@ -362,25 +331,7 @@
           <w:sz w:val="28"/>
           <w:szCs w:val="28"/>
         </w:rPr>
-        <w:t xml:space="preserve"> any questions/concerns to address later (e.g., “Why is </w:t>
-      </w:r>
-      <w:proofErr w:type="spellStart"/>
-      <w:r>
-        <w:rPr>
-          <w:rFonts w:ascii="Calibri" w:hAnsi="Calibri" w:cs="Calibri"/>
-          <w:sz w:val="28"/>
-          <w:szCs w:val="28"/>
-        </w:rPr>
-        <w:t>debt_ratio</w:t>
-      </w:r>
-      <w:proofErr w:type="spellEnd"/>
-      <w:r>
-        <w:rPr>
-          <w:rFonts w:ascii="Calibri" w:hAnsi="Calibri" w:cs="Calibri"/>
-          <w:sz w:val="28"/>
-          <w:szCs w:val="28"/>
-        </w:rPr>
-        <w:t xml:space="preserve"> sometimes 0?”).</w:t>
+        <w:t xml:space="preserve"> any questions/concerns to address later (e.g., “Why is debt_ratio sometimes 0?”).</w:t>
       </w:r>
     </w:p>
     <w:p>
@@ -421,7 +372,6 @@
         </w:rPr>
         <w:t xml:space="preserve"> candidate features (</w:t>
       </w:r>
-      <w:proofErr w:type="spellStart"/>
       <w:r>
         <w:rPr>
           <w:rStyle w:val="HTMLCode"/>
@@ -431,7 +381,6 @@
         </w:rPr>
         <w:t>payment_delinquency_count</w:t>
       </w:r>
-      <w:proofErr w:type="spellEnd"/>
       <w:r>
         <w:rPr>
           <w:rFonts w:ascii="Calibri" w:hAnsi="Calibri" w:cs="Calibri"/>
@@ -440,7 +389,6 @@
         </w:rPr>
         <w:t xml:space="preserve">, </w:t>
       </w:r>
-      <w:proofErr w:type="spellStart"/>
       <w:r>
         <w:rPr>
           <w:rStyle w:val="HTMLCode"/>
@@ -450,7 +398,6 @@
         </w:rPr>
         <w:t>bnpl_debt_ratio</w:t>
       </w:r>
-      <w:proofErr w:type="spellEnd"/>
       <w:r>
         <w:rPr>
           <w:rFonts w:ascii="Calibri" w:hAnsi="Calibri" w:cs="Calibri"/>
@@ -459,7 +406,6 @@
         </w:rPr>
         <w:t xml:space="preserve">, </w:t>
       </w:r>
-      <w:proofErr w:type="spellStart"/>
       <w:r>
         <w:rPr>
           <w:rStyle w:val="HTMLCode"/>
@@ -469,7 +415,6 @@
         </w:rPr>
         <w:t>over_indebtedness_flag</w:t>
       </w:r>
-      <w:proofErr w:type="spellEnd"/>
       <w:r>
         <w:rPr>
           <w:rFonts w:ascii="Calibri" w:hAnsi="Calibri" w:cs="Calibri"/>
@@ -507,25 +452,7 @@
           <w:sz w:val="28"/>
           <w:szCs w:val="28"/>
         </w:rPr>
-        <w:t xml:space="preserve"> (e.g., ≥3 delinquencies, </w:t>
-      </w:r>
-      <w:proofErr w:type="spellStart"/>
-      <w:r>
-        <w:rPr>
-          <w:rFonts w:ascii="Calibri" w:hAnsi="Calibri" w:cs="Calibri"/>
-          <w:sz w:val="28"/>
-          <w:szCs w:val="28"/>
-        </w:rPr>
-        <w:t>debt_ratio</w:t>
-      </w:r>
-      <w:proofErr w:type="spellEnd"/>
-      <w:r>
-        <w:rPr>
-          <w:rFonts w:ascii="Calibri" w:hAnsi="Calibri" w:cs="Calibri"/>
-          <w:sz w:val="28"/>
-          <w:szCs w:val="28"/>
-        </w:rPr>
-        <w:t xml:space="preserve"> &gt;1.5) and any additional flags.</w:t>
+        <w:t xml:space="preserve"> (e.g., ≥3 delinquencies, debt_ratio &gt;1.5) and any additional flags.</w:t>
       </w:r>
     </w:p>
     <w:p>
@@ -589,7 +516,6 @@
         </w:rPr>
         <w:t xml:space="preserve"> it row-wise (or via vectorized logic) to create </w:t>
       </w:r>
-      <w:proofErr w:type="spellStart"/>
       <w:r>
         <w:rPr>
           <w:rStyle w:val="HTMLCode"/>
@@ -599,7 +525,6 @@
         </w:rPr>
         <w:t>default_flag</w:t>
       </w:r>
-      <w:proofErr w:type="spellEnd"/>
       <w:r>
         <w:rPr>
           <w:rFonts w:ascii="Calibri" w:hAnsi="Calibri" w:cs="Calibri"/>
@@ -742,7 +667,6 @@
         </w:rPr>
         <w:t xml:space="preserve"> </w:t>
       </w:r>
-      <w:proofErr w:type="spellStart"/>
       <w:r>
         <w:rPr>
           <w:rStyle w:val="HTMLCode"/>
@@ -752,7 +676,6 @@
         </w:rPr>
         <w:t>CustomerID</w:t>
       </w:r>
-      <w:proofErr w:type="spellEnd"/>
       <w:r>
         <w:rPr>
           <w:rFonts w:ascii="Calibri" w:hAnsi="Calibri" w:cs="Calibri"/>
@@ -815,7 +738,6 @@
         </w:rPr>
         <w:t xml:space="preserve">Set up a </w:t>
       </w:r>
-      <w:proofErr w:type="spellStart"/>
       <w:r>
         <w:rPr>
           <w:rStyle w:val="HTMLCode"/>
@@ -827,7 +749,6 @@
         </w:rPr>
         <w:t>StandardScaler</w:t>
       </w:r>
-      <w:proofErr w:type="spellEnd"/>
       <w:r>
         <w:rPr>
           <w:rFonts w:ascii="Calibri" w:hAnsi="Calibri" w:cs="Calibri"/>
@@ -836,7 +757,6 @@
         </w:rPr>
         <w:t xml:space="preserve"> (or </w:t>
       </w:r>
-      <w:proofErr w:type="spellStart"/>
       <w:r>
         <w:rPr>
           <w:rStyle w:val="HTMLCode"/>
@@ -846,7 +766,6 @@
         </w:rPr>
         <w:t>MinMaxScaler</w:t>
       </w:r>
-      <w:proofErr w:type="spellEnd"/>
       <w:r>
         <w:rPr>
           <w:rFonts w:ascii="Calibri" w:hAnsi="Calibri" w:cs="Calibri"/>
@@ -876,29 +795,8 @@
           <w:sz w:val="28"/>
           <w:szCs w:val="28"/>
         </w:rPr>
-        <w:t xml:space="preserve">Build </w:t>
-      </w:r>
-      <w:proofErr w:type="gramStart"/>
-      <w:r>
-        <w:rPr>
-          <w:rStyle w:val="Strong"/>
-          <w:rFonts w:ascii="Calibri" w:eastAsiaTheme="majorEastAsia" w:hAnsi="Calibri" w:cs="Calibri"/>
-          <w:sz w:val="28"/>
-          <w:szCs w:val="28"/>
-        </w:rPr>
-        <w:t>an</w:t>
-      </w:r>
-      <w:proofErr w:type="gramEnd"/>
-      <w:r>
-        <w:rPr>
-          <w:rStyle w:val="Strong"/>
-          <w:rFonts w:ascii="Calibri" w:eastAsiaTheme="majorEastAsia" w:hAnsi="Calibri" w:cs="Calibri"/>
-          <w:sz w:val="28"/>
-          <w:szCs w:val="28"/>
-        </w:rPr>
-        <w:t xml:space="preserve"> </w:t>
-      </w:r>
-      <w:proofErr w:type="spellStart"/>
+        <w:t xml:space="preserve">Build an </w:t>
+      </w:r>
       <w:r>
         <w:rPr>
           <w:rStyle w:val="HTMLCode"/>
@@ -910,7 +808,6 @@
         </w:rPr>
         <w:t>sklearn</w:t>
       </w:r>
-      <w:proofErr w:type="spellEnd"/>
       <w:r>
         <w:rPr>
           <w:rStyle w:val="Strong"/>
@@ -920,7 +817,6 @@
         </w:rPr>
         <w:t xml:space="preserve"> </w:t>
       </w:r>
-      <w:proofErr w:type="spellStart"/>
       <w:r>
         <w:rPr>
           <w:rStyle w:val="HTMLCode"/>
@@ -932,7 +828,6 @@
         </w:rPr>
         <w:t>ColumnTransformer</w:t>
       </w:r>
-      <w:proofErr w:type="spellEnd"/>
       <w:r>
         <w:rPr>
           <w:rFonts w:ascii="Calibri" w:hAnsi="Calibri" w:cs="Calibri"/>
@@ -1047,7 +942,6 @@
         </w:rPr>
         <w:t xml:space="preserve"> your transformer pipeline (e.g., via </w:t>
       </w:r>
-      <w:proofErr w:type="spellStart"/>
       <w:r>
         <w:rPr>
           <w:rStyle w:val="HTMLCode"/>
@@ -1057,7 +951,6 @@
         </w:rPr>
         <w:t>joblib</w:t>
       </w:r>
-      <w:proofErr w:type="spellEnd"/>
       <w:r>
         <w:rPr>
           <w:rFonts w:ascii="Calibri" w:hAnsi="Calibri" w:cs="Calibri"/>
@@ -1163,7 +1056,6 @@
         </w:rPr>
         <w:t xml:space="preserve"> of key risk metrics, split by your new </w:t>
       </w:r>
-      <w:proofErr w:type="spellStart"/>
       <w:r>
         <w:rPr>
           <w:rStyle w:val="HTMLCode"/>
@@ -1173,7 +1065,6 @@
         </w:rPr>
         <w:t>default_flag</w:t>
       </w:r>
-      <w:proofErr w:type="spellEnd"/>
       <w:r>
         <w:rPr>
           <w:rFonts w:ascii="Calibri" w:hAnsi="Calibri" w:cs="Calibri"/>
@@ -1242,43 +1133,7 @@
           <w:sz w:val="28"/>
           <w:szCs w:val="28"/>
         </w:rPr>
-        <w:t xml:space="preserve"> for top 3–4 correlated pairs (e.g., </w:t>
-      </w:r>
-      <w:proofErr w:type="spellStart"/>
-      <w:r>
-        <w:rPr>
-          <w:rFonts w:ascii="Calibri" w:hAnsi="Calibri" w:cs="Calibri"/>
-          <w:sz w:val="28"/>
-          <w:szCs w:val="28"/>
-        </w:rPr>
-        <w:t>debt_ratio</w:t>
-      </w:r>
-      <w:proofErr w:type="spellEnd"/>
-      <w:r>
-        <w:rPr>
-          <w:rFonts w:ascii="Calibri" w:hAnsi="Calibri" w:cs="Calibri"/>
-          <w:sz w:val="28"/>
-          <w:szCs w:val="28"/>
-        </w:rPr>
-        <w:t xml:space="preserve"> vs. </w:t>
-      </w:r>
-      <w:proofErr w:type="spellStart"/>
-      <w:r>
-        <w:rPr>
-          <w:rFonts w:ascii="Calibri" w:hAnsi="Calibri" w:cs="Calibri"/>
-          <w:sz w:val="28"/>
-          <w:szCs w:val="28"/>
-        </w:rPr>
-        <w:t>stress_score</w:t>
-      </w:r>
-      <w:proofErr w:type="spellEnd"/>
-      <w:r>
-        <w:rPr>
-          <w:rFonts w:ascii="Calibri" w:hAnsi="Calibri" w:cs="Calibri"/>
-          <w:sz w:val="28"/>
-          <w:szCs w:val="28"/>
-        </w:rPr>
-        <w:t>).</w:t>
+        <w:t xml:space="preserve"> for top 3–4 correlated pairs (e.g., debt_ratio vs. stress_score).</w:t>
       </w:r>
     </w:p>
     <w:p>
@@ -1396,7 +1251,6 @@
         </w:rPr>
         <w:t xml:space="preserve"> 2–3 composites or interactions (e.g., </w:t>
       </w:r>
-      <w:proofErr w:type="spellStart"/>
       <w:r>
         <w:rPr>
           <w:rStyle w:val="HTMLCode"/>
@@ -1404,29 +1258,8 @@
           <w:sz w:val="28"/>
           <w:szCs w:val="28"/>
         </w:rPr>
-        <w:t>stress_score</w:t>
-      </w:r>
-      <w:proofErr w:type="spellEnd"/>
-      <w:r>
-        <w:rPr>
-          <w:rStyle w:val="HTMLCode"/>
-          <w:rFonts w:ascii="Calibri" w:eastAsiaTheme="majorEastAsia" w:hAnsi="Calibri" w:cs="Calibri"/>
-          <w:sz w:val="28"/>
-          <w:szCs w:val="28"/>
-        </w:rPr>
-        <w:t xml:space="preserve"> × </w:t>
-      </w:r>
-      <w:proofErr w:type="spellStart"/>
-      <w:r>
-        <w:rPr>
-          <w:rStyle w:val="HTMLCode"/>
-          <w:rFonts w:ascii="Calibri" w:eastAsiaTheme="majorEastAsia" w:hAnsi="Calibri" w:cs="Calibri"/>
-          <w:sz w:val="28"/>
-          <w:szCs w:val="28"/>
-        </w:rPr>
-        <w:t>debt_ratio</w:t>
-      </w:r>
-      <w:proofErr w:type="spellEnd"/>
+        <w:t>stress_score × debt_ratio</w:t>
+      </w:r>
       <w:r>
         <w:rPr>
           <w:rFonts w:ascii="Calibri" w:hAnsi="Calibri" w:cs="Calibri"/>
@@ -1545,7 +1378,6 @@
         </w:rPr>
         <w:t xml:space="preserve"> of new features with </w:t>
       </w:r>
-      <w:proofErr w:type="spellStart"/>
       <w:r>
         <w:rPr>
           <w:rStyle w:val="HTMLCode"/>
@@ -1555,7 +1387,6 @@
         </w:rPr>
         <w:t>default_flag</w:t>
       </w:r>
-      <w:proofErr w:type="spellEnd"/>
       <w:r>
         <w:rPr>
           <w:rFonts w:ascii="Calibri" w:hAnsi="Calibri" w:cs="Calibri"/>
@@ -1652,37 +1483,33 @@
         </w:rPr>
         <w:t xml:space="preserve">Use </w:t>
       </w:r>
-      <w:proofErr w:type="spellStart"/>
+      <w:r>
+        <w:t>train</w:t>
+      </w:r>
+      <w:r>
+        <w:t xml:space="preserve"> </w:t>
+      </w:r>
+      <w:r>
+        <w:t>test</w:t>
+      </w:r>
+      <w:r>
+        <w:t xml:space="preserve"> </w:t>
+      </w:r>
+      <w:bookmarkStart w:id="0" w:name="_GoBack"/>
+      <w:bookmarkEnd w:id="0"/>
+      <w:r>
+        <w:t>split</w:t>
+      </w:r>
+      <w:r>
+        <w:t xml:space="preserve"> twice (train vs. temp, then val vs. test) with a fixed </w:t>
+      </w:r>
       <w:r>
         <w:rPr>
           <w:rStyle w:val="HTMLCode"/>
           <w:rFonts w:eastAsiaTheme="majorEastAsia"/>
-          <w:b/>
-          <w:bCs/>
-        </w:rPr>
-        <w:t>train_test_split</w:t>
-      </w:r>
-      <w:proofErr w:type="spellEnd"/>
-      <w:r>
-        <w:t xml:space="preserve"> twice (train vs. temp, then </w:t>
-      </w:r>
-      <w:proofErr w:type="spellStart"/>
-      <w:r>
-        <w:t>val</w:t>
-      </w:r>
-      <w:proofErr w:type="spellEnd"/>
-      <w:r>
-        <w:t xml:space="preserve"> vs. test) with a fixed </w:t>
-      </w:r>
-      <w:proofErr w:type="spellStart"/>
-      <w:r>
-        <w:rPr>
-          <w:rStyle w:val="HTMLCode"/>
-          <w:rFonts w:eastAsiaTheme="majorEastAsia"/>
         </w:rPr>
         <w:t>random_state</w:t>
       </w:r>
-      <w:proofErr w:type="spellEnd"/>
       <w:r>
         <w:t>.</w:t>
       </w:r>
@@ -1704,7 +1531,6 @@
       <w:r>
         <w:t xml:space="preserve"> each set has a similar default rate (stratify on </w:t>
       </w:r>
-      <w:proofErr w:type="spellStart"/>
       <w:r>
         <w:rPr>
           <w:rStyle w:val="HTMLCode"/>
@@ -1712,7 +1538,6 @@
         </w:rPr>
         <w:t>default_flag</w:t>
       </w:r>
-      <w:proofErr w:type="spellEnd"/>
       <w:r>
         <w:t>).</w:t>
       </w:r>
@@ -1732,15 +1557,7 @@
         <w:t>Persist</w:t>
       </w:r>
       <w:r>
-        <w:t xml:space="preserve"> the splits (e.g., save </w:t>
-      </w:r>
-      <w:proofErr w:type="spellStart"/>
-      <w:r>
-        <w:t>DataFrames</w:t>
-      </w:r>
-      <w:proofErr w:type="spellEnd"/>
-      <w:r>
-        <w:t xml:space="preserve"> or index lists) so they can be reused exactly.</w:t>
+        <w:t xml:space="preserve"> the splits (e.g., save DataFrames or index lists) so they can be reused exactly.</w:t>
       </w:r>
     </w:p>
     <w:p/>
@@ -1778,15 +1595,7 @@
         <w:t>Wrap</w:t>
       </w:r>
       <w:r>
-        <w:t xml:space="preserve"> your </w:t>
-      </w:r>
-      <w:proofErr w:type="spellStart"/>
-      <w:r>
-        <w:t>ColumnTransformer</w:t>
-      </w:r>
-      <w:proofErr w:type="spellEnd"/>
-      <w:r>
-        <w:t xml:space="preserve"> and any custom feature-engineering steps into a single </w:t>
+        <w:t xml:space="preserve"> your ColumnTransformer and any custom feature-engineering steps into a single </w:t>
       </w:r>
       <w:r>
         <w:rPr>
@@ -1814,15 +1623,7 @@
         <w:t>Test</w:t>
       </w:r>
       <w:r>
-        <w:t xml:space="preserve"> the pipeline end-to-end: fit on train, transform on </w:t>
-      </w:r>
-      <w:proofErr w:type="spellStart"/>
-      <w:r>
-        <w:t>val</w:t>
-      </w:r>
-      <w:proofErr w:type="spellEnd"/>
-      <w:r>
-        <w:t>/test, ensure no errors.</w:t>
+        <w:t xml:space="preserve"> the pipeline end-to-end: fit on train, transform on val/test, ensure no errors.</w:t>
       </w:r>
     </w:p>
     <w:p>
@@ -1842,7 +1643,6 @@
       <w:r>
         <w:t xml:space="preserve"> the final pipeline object (scaler + feature engineering) with </w:t>
       </w:r>
-      <w:proofErr w:type="spellStart"/>
       <w:r>
         <w:rPr>
           <w:rStyle w:val="HTMLCode"/>
@@ -1850,7 +1650,6 @@
         </w:rPr>
         <w:t>joblib</w:t>
       </w:r>
-      <w:proofErr w:type="spellEnd"/>
       <w:r>
         <w:t xml:space="preserve"> or </w:t>
       </w:r>
@@ -1934,15 +1733,7 @@
         <w:t>Commit</w:t>
       </w:r>
       <w:r>
-        <w:t xml:space="preserve"> code and notes into your </w:t>
-      </w:r>
-      <w:proofErr w:type="spellStart"/>
-      <w:r>
-        <w:t>Git</w:t>
-      </w:r>
-      <w:proofErr w:type="spellEnd"/>
-      <w:r>
-        <w:t xml:space="preserve"> repo under a </w:t>
+        <w:t xml:space="preserve"> code and notes into your Git repo under a </w:t>
       </w:r>
       <w:r>
         <w:rPr>
@@ -2026,6 +1817,13 @@
       </w:r>
     </w:p>
   </w:endnote>
+  <w:endnote w:type="continuationNotice" w:id="1">
+    <w:p>
+      <w:pPr>
+        <w:spacing w:after="0" w:line="240" w:lineRule="auto"/>
+      </w:pPr>
+    </w:p>
+  </w:endnote>
 </w:endnotes>
 </file>
 
@@ -2049,6 +1847,13 @@
       <w:r>
         <w:continuationSeparator/>
       </w:r>
+    </w:p>
+  </w:footnote>
+  <w:footnote w:type="continuationNotice" w:id="1">
+    <w:p>
+      <w:pPr>
+        <w:spacing w:after="0" w:line="240" w:lineRule="auto"/>
+      </w:pPr>
     </w:p>
   </w:footnote>
 </w:footnotes>
@@ -4665,7 +4470,6 @@
   <w:style w:type="character" w:default="1" w:styleId="DefaultParagraphFont">
     <w:name w:val="Default Paragraph Font"/>
     <w:uiPriority w:val="1"/>
-    <w:semiHidden/>
     <w:unhideWhenUsed/>
   </w:style>
   <w:style w:type="table" w:default="1" w:styleId="TableNormal">

</xml_diff>